<commit_message>
Añadiendo secciones al CAP 2
</commit_message>
<xml_diff>
--- a/docs/CAPÍTULO 2.docx
+++ b/docs/CAPÍTULO 2.docx
@@ -482,7 +482,6 @@
           <w:bCs/>
           <w:sz w:val="27"/>
           <w:szCs w:val="27"/>
-          <w:highlight w:val="yellow"/>
           <w:lang w:eastAsia="es-ES"/>
         </w:rPr>
         <w:t>2.2.2 Flujos principales de usuario</w:t>
@@ -490,23 +489,281 @@
     </w:p>
     <w:p>
       <w:pPr>
-        <w:spacing w:before="100" w:beforeAutospacing="1" w:after="100" w:afterAutospacing="1" w:line="240" w:lineRule="auto"/>
-        <w:rPr>
-          <w:rFonts w:ascii="Times New Roman" w:eastAsia="Times New Roman" w:hAnsi="Times New Roman" w:cs="Times New Roman"/>
-          <w:sz w:val="24"/>
-          <w:szCs w:val="24"/>
-          <w:lang w:eastAsia="es-ES"/>
-        </w:rPr>
-      </w:pPr>
-      <w:r>
-        <w:rPr>
-          <w:rFonts w:ascii="Times New Roman" w:eastAsia="Times New Roman" w:hAnsi="Times New Roman" w:cs="Times New Roman"/>
-          <w:sz w:val="24"/>
-          <w:szCs w:val="24"/>
-          <w:lang w:eastAsia="es-ES"/>
-        </w:rPr>
-        <w:t>EN DESARROLLO</w:t>
-      </w:r>
+        <w:pStyle w:val="whitespace-pre-wrap"/>
+      </w:pPr>
+      <w:r>
+        <w:t>Los flujos de usuario en el módulo "Carga-Descarga" están estrechamente vinculados a los roles y autorizaciones asignados a cada usuario dentro del sistema. El acceso a las diferentes secciones depende de permisos específicos, lo que genera múltiples caminos de interacción basados en responsabilidades operativas.</w:t>
+      </w:r>
+    </w:p>
+    <w:p>
+      <w:pPr>
+        <w:pStyle w:val="whitespace-pre-wrap"/>
+      </w:pPr>
+      <w:r>
+        <w:t>Los principales flujos identificados incluyen:</w:t>
+      </w:r>
+    </w:p>
+    <w:p>
+      <w:pPr>
+        <w:pStyle w:val="whitespace-normal"/>
+        <w:numPr>
+          <w:ilvl w:val="0"/>
+          <w:numId w:val="25"/>
+        </w:numPr>
+      </w:pPr>
+      <w:r>
+        <w:rPr>
+          <w:rStyle w:val="Textoennegrita"/>
+        </w:rPr>
+        <w:t>Flujo de administración</w:t>
+      </w:r>
+      <w:r>
+        <w:t>: El rol de Administrador tiene acceso completo a todas las secciones del módulo, incluyendo Chofer, Vehículo, Laboratorio de Calidad, Tanque, Carga y Descarga. Este flujo comprende la supervisión general y la capacidad de intervenir en cualquier punto del proceso.</w:t>
+      </w:r>
+    </w:p>
+    <w:p>
+      <w:pPr>
+        <w:pStyle w:val="whitespace-normal"/>
+        <w:numPr>
+          <w:ilvl w:val="0"/>
+          <w:numId w:val="25"/>
+        </w:numPr>
+      </w:pPr>
+      <w:r>
+        <w:rPr>
+          <w:rStyle w:val="Textoennegrita"/>
+        </w:rPr>
+        <w:t>Flujo de gestión técnica</w:t>
+      </w:r>
+      <w:r>
+        <w:t>: El Técnico del Puesto de Dirección puede acceder a la mayoría de las secciones, con la notable excepción de la pestaña "Carga a Fabricación". Este flujo se centra en el monitoreo y control de las operaciones logísticas desde una perspectiva de dirección operativa.</w:t>
+      </w:r>
+    </w:p>
+    <w:p>
+      <w:pPr>
+        <w:pStyle w:val="whitespace-normal"/>
+        <w:numPr>
+          <w:ilvl w:val="0"/>
+          <w:numId w:val="25"/>
+        </w:numPr>
+      </w:pPr>
+      <w:r>
+        <w:rPr>
+          <w:rStyle w:val="Textoennegrita"/>
+        </w:rPr>
+        <w:t>Flujo de fabricación</w:t>
+      </w:r>
+      <w:r>
+        <w:t xml:space="preserve">: Este flujo involucra a múltiples roles del área de fabricación: </w:t>
+      </w:r>
+    </w:p>
+    <w:p>
+      <w:pPr>
+        <w:pStyle w:val="whitespace-normal"/>
+        <w:numPr>
+          <w:ilvl w:val="1"/>
+          <w:numId w:val="25"/>
+        </w:numPr>
+      </w:pPr>
+      <w:r>
+        <w:rPr>
+          <w:rStyle w:val="Textoennegrita"/>
+        </w:rPr>
+        <w:t>Jefe de Fabricación</w:t>
+      </w:r>
+      <w:r>
+        <w:t>: Puede acceder a la mayoría de secciones excepto la pestaña "Puesto de Dirección".</w:t>
+      </w:r>
+    </w:p>
+    <w:p>
+      <w:pPr>
+        <w:pStyle w:val="whitespace-normal"/>
+        <w:numPr>
+          <w:ilvl w:val="1"/>
+          <w:numId w:val="25"/>
+        </w:numPr>
+      </w:pPr>
+      <w:r>
+        <w:rPr>
+          <w:rStyle w:val="Textoennegrita"/>
+        </w:rPr>
+        <w:t>Tecnólogo de Fabricación</w:t>
+      </w:r>
+      <w:r>
+        <w:t>: Enfocado en aspectos técnicos del proceso productivo.</w:t>
+      </w:r>
+    </w:p>
+    <w:p>
+      <w:pPr>
+        <w:pStyle w:val="whitespace-normal"/>
+        <w:numPr>
+          <w:ilvl w:val="1"/>
+          <w:numId w:val="25"/>
+        </w:numPr>
+      </w:pPr>
+      <w:r>
+        <w:rPr>
+          <w:rStyle w:val="Textoennegrita"/>
+        </w:rPr>
+        <w:t>Fabricante</w:t>
+      </w:r>
+      <w:r>
+        <w:t>: Centrado en operaciones directas de producción.</w:t>
+      </w:r>
+    </w:p>
+    <w:p>
+      <w:pPr>
+        <w:pStyle w:val="whitespace-normal"/>
+        <w:numPr>
+          <w:ilvl w:val="1"/>
+          <w:numId w:val="25"/>
+        </w:numPr>
+      </w:pPr>
+      <w:r>
+        <w:rPr>
+          <w:rStyle w:val="Textoennegrita"/>
+        </w:rPr>
+        <w:t>Jefe de Turno de Fabricación</w:t>
+      </w:r>
+      <w:r>
+        <w:t>: Supervisa las operaciones de carga y descarga durante su turno específico.</w:t>
+      </w:r>
+    </w:p>
+    <w:p>
+      <w:pPr>
+        <w:pStyle w:val="whitespace-normal"/>
+        <w:numPr>
+          <w:ilvl w:val="1"/>
+          <w:numId w:val="25"/>
+        </w:numPr>
+      </w:pPr>
+      <w:r>
+        <w:rPr>
+          <w:rStyle w:val="Textoennegrita"/>
+        </w:rPr>
+        <w:t>Especialista de Economía de Fabricación</w:t>
+      </w:r>
+      <w:r>
+        <w:t>: Accede a información relacionada con aspectos económicos de los procesos.</w:t>
+      </w:r>
+    </w:p>
+    <w:p>
+      <w:pPr>
+        <w:pStyle w:val="whitespace-normal"/>
+        <w:numPr>
+          <w:ilvl w:val="0"/>
+          <w:numId w:val="25"/>
+        </w:numPr>
+      </w:pPr>
+      <w:r>
+        <w:rPr>
+          <w:rStyle w:val="Textoennegrita"/>
+        </w:rPr>
+        <w:t>Flujo de control de calidad</w:t>
+      </w:r>
+      <w:r>
+        <w:t xml:space="preserve">: Este flujo incluye roles específicos para la verificación de calidad: </w:t>
+      </w:r>
+    </w:p>
+    <w:p>
+      <w:pPr>
+        <w:pStyle w:val="whitespace-normal"/>
+        <w:numPr>
+          <w:ilvl w:val="1"/>
+          <w:numId w:val="25"/>
+        </w:numPr>
+      </w:pPr>
+      <w:r>
+        <w:rPr>
+          <w:rStyle w:val="Textoennegrita"/>
+        </w:rPr>
+        <w:t>Jefe de Laboratorio</w:t>
+      </w:r>
+      <w:r>
+        <w:t>: Tiene acceso exclusivo a la sección "Laboratorio de Calidad" junto con el Administrador.</w:t>
+      </w:r>
+    </w:p>
+    <w:p>
+      <w:pPr>
+        <w:pStyle w:val="whitespace-normal"/>
+        <w:numPr>
+          <w:ilvl w:val="1"/>
+          <w:numId w:val="25"/>
+        </w:numPr>
+      </w:pPr>
+      <w:r>
+        <w:rPr>
+          <w:rStyle w:val="Textoennegrita"/>
+        </w:rPr>
+        <w:t>Especialista de Laboratorio de Fabricación</w:t>
+      </w:r>
+      <w:r>
+        <w:t>: Encargado de realizar pruebas y verificaciones de calidad específicas para los procesos de fabricación.</w:t>
+      </w:r>
+    </w:p>
+    <w:p>
+      <w:pPr>
+        <w:pStyle w:val="whitespace-pre-wrap"/>
+      </w:pPr>
+      <w:r>
+        <w:t xml:space="preserve">Cada uno de estos flujos incorpora secuencias de acciones específicas que reflejan las responsabilidades operativas de cada rol. La complejidad aumenta debido a las interdependencias secuenciales, donde la acción de un usuario (por ejemplo, el </w:t>
+      </w:r>
+      <w:proofErr w:type="gramStart"/>
+      <w:r>
+        <w:t>Jefe</w:t>
+      </w:r>
+      <w:proofErr w:type="gramEnd"/>
+      <w:r>
+        <w:t xml:space="preserve"> de </w:t>
+      </w:r>
+      <w:r>
+        <w:lastRenderedPageBreak/>
+        <w:t>Laboratorio verificando la calidad de un material) puede generar un punto de espera que requiere la intervención de otro usuario (como el Técnico del Puesto de Dirección autorizando la continuación del proceso) para avanzar en el flujo logístico.</w:t>
+      </w:r>
+    </w:p>
+    <w:p>
+      <w:pPr>
+        <w:pStyle w:val="whitespace-pre-wrap"/>
+      </w:pPr>
+      <w:r>
+        <w:t xml:space="preserve">El sistema de autenticación con contraseñas estandarizadas (TestErp2024*+) para todos los usuarios facilita las pruebas en entornos controlados, mientras que la estructura de correos electrónicos con el formato </w:t>
+      </w:r>
+      <w:proofErr w:type="spellStart"/>
+      <w:r>
+        <w:t>test.erp.hci</w:t>
+      </w:r>
+      <w:proofErr w:type="spellEnd"/>
+      <w:r>
+        <w:t>+[rol]@avangenio.com permite una clara identificación de los diferentes roles durante las pruebas.</w:t>
+      </w:r>
+    </w:p>
+    <w:p>
+      <w:pPr>
+        <w:pStyle w:val="whitespace-pre-wrap"/>
+      </w:pPr>
+      <w:r>
+        <w:t xml:space="preserve">La estructura de permisos segmentados asegura que los usuarios solo puedan interactuar con las secciones relevantes para sus responsabilidades, lo que contribuye a la integridad del proceso </w:t>
+      </w:r>
+      <w:r>
+        <w:t>logístico,</w:t>
+      </w:r>
+      <w:r>
+        <w:t xml:space="preserve"> pero añade complejidad a la hora de diseñar pruebas automatizadas comprehensivas que cubran todos los posibles caminos de usuario.</w:t>
+      </w:r>
+    </w:p>
+    <w:p>
+      <w:pPr>
+        <w:spacing w:before="100" w:beforeAutospacing="1" w:after="100" w:afterAutospacing="1" w:line="240" w:lineRule="auto"/>
+        <w:outlineLvl w:val="2"/>
+        <w:rPr>
+          <w:rFonts w:ascii="Times New Roman" w:eastAsia="Times New Roman" w:hAnsi="Times New Roman" w:cs="Times New Roman"/>
+          <w:b/>
+          <w:bCs/>
+          <w:sz w:val="27"/>
+          <w:szCs w:val="27"/>
+          <w:lang w:eastAsia="es-ES"/>
+        </w:rPr>
+      </w:pPr>
     </w:p>
     <w:p>
       <w:pPr>
@@ -4370,7 +4627,6 @@
           <w:bCs/>
           <w:sz w:val="27"/>
           <w:szCs w:val="27"/>
-          <w:highlight w:val="yellow"/>
           <w:lang w:eastAsia="es-ES"/>
         </w:rPr>
         <w:t>2.5.1 Fuentes de datos para las pruebas</w:t>
@@ -4378,38 +4634,308 @@
     </w:p>
     <w:p>
       <w:pPr>
-        <w:spacing w:before="100" w:beforeAutospacing="1" w:after="100" w:afterAutospacing="1" w:line="240" w:lineRule="auto"/>
-        <w:rPr>
-          <w:rFonts w:ascii="Times New Roman" w:eastAsia="Times New Roman" w:hAnsi="Times New Roman" w:cs="Times New Roman"/>
-          <w:sz w:val="24"/>
-          <w:szCs w:val="24"/>
-          <w:lang w:eastAsia="es-ES"/>
-        </w:rPr>
-      </w:pPr>
-      <w:r>
-        <w:rPr>
-          <w:rFonts w:ascii="Times New Roman" w:eastAsia="Times New Roman" w:hAnsi="Times New Roman" w:cs="Times New Roman"/>
-          <w:sz w:val="24"/>
-          <w:szCs w:val="24"/>
-          <w:lang w:eastAsia="es-ES"/>
-        </w:rPr>
-        <w:t>EN DESARROLLO</w:t>
-      </w:r>
-    </w:p>
-    <w:p>
-      <w:pPr>
-        <w:spacing w:before="100" w:beforeAutospacing="1" w:after="100" w:afterAutospacing="1" w:line="240" w:lineRule="auto"/>
-        <w:outlineLvl w:val="2"/>
+        <w:pStyle w:val="whitespace-pre-wrap"/>
+      </w:pPr>
+      <w:r>
+        <w:t>La estrategia de gestión de datos para las pruebas automatizadas del módulo "Carga-Descarga" se fundamenta en un enfoque generativo y paramétrico, donde los propios especialistas en QA diseñan y proporcionan los conjuntos de datos necesarios para cubrir exhaustivamente los escenarios de prueba.</w:t>
+      </w:r>
+    </w:p>
+    <w:p>
+      <w:pPr>
+        <w:spacing w:before="100" w:beforeAutospacing="1" w:after="100" w:afterAutospacing="1" w:line="240" w:lineRule="auto"/>
+        <w:rPr>
+          <w:rFonts w:ascii="Times New Roman" w:eastAsia="Times New Roman" w:hAnsi="Times New Roman" w:cs="Times New Roman"/>
+          <w:sz w:val="24"/>
+          <w:szCs w:val="24"/>
+          <w:lang w:eastAsia="es-ES"/>
+        </w:rPr>
+      </w:pPr>
+      <w:r>
+        <w:rPr>
+          <w:rFonts w:ascii="Times New Roman" w:eastAsia="Times New Roman" w:hAnsi="Times New Roman" w:cs="Times New Roman"/>
+          <w:sz w:val="24"/>
+          <w:szCs w:val="24"/>
+          <w:lang w:eastAsia="es-ES"/>
+        </w:rPr>
+        <w:t>Las principales fuentes de datos utilizadas incluyen:</w:t>
+      </w:r>
+    </w:p>
+    <w:p>
+      <w:pPr>
+        <w:numPr>
+          <w:ilvl w:val="0"/>
+          <w:numId w:val="27"/>
+        </w:numPr>
+        <w:spacing w:before="100" w:beforeAutospacing="1" w:after="100" w:afterAutospacing="1" w:line="240" w:lineRule="auto"/>
+        <w:rPr>
+          <w:rFonts w:ascii="Times New Roman" w:eastAsia="Times New Roman" w:hAnsi="Times New Roman" w:cs="Times New Roman"/>
+          <w:sz w:val="24"/>
+          <w:szCs w:val="24"/>
+          <w:lang w:eastAsia="es-ES"/>
+        </w:rPr>
+      </w:pPr>
+      <w:r>
         <w:rPr>
           <w:rFonts w:ascii="Times New Roman" w:eastAsia="Times New Roman" w:hAnsi="Times New Roman" w:cs="Times New Roman"/>
           <w:b/>
           <w:bCs/>
-          <w:sz w:val="27"/>
-          <w:szCs w:val="27"/>
-          <w:lang w:eastAsia="es-ES"/>
-        </w:rPr>
-      </w:pPr>
-      <w:r>
+          <w:sz w:val="24"/>
+          <w:szCs w:val="24"/>
+          <w:lang w:eastAsia="es-ES"/>
+        </w:rPr>
+        <w:t xml:space="preserve">Datos parametrizados mediante </w:t>
+      </w:r>
+      <w:proofErr w:type="spellStart"/>
+      <w:r>
+        <w:rPr>
+          <w:rFonts w:ascii="Times New Roman" w:eastAsia="Times New Roman" w:hAnsi="Times New Roman" w:cs="Times New Roman"/>
+          <w:b/>
+          <w:bCs/>
+          <w:sz w:val="24"/>
+          <w:szCs w:val="24"/>
+          <w:lang w:eastAsia="es-ES"/>
+        </w:rPr>
+        <w:t>Gherkin</w:t>
+      </w:r>
+      <w:proofErr w:type="spellEnd"/>
+      <w:r>
+        <w:rPr>
+          <w:rFonts w:ascii="Times New Roman" w:eastAsia="Times New Roman" w:hAnsi="Times New Roman" w:cs="Times New Roman"/>
+          <w:sz w:val="24"/>
+          <w:szCs w:val="24"/>
+          <w:lang w:eastAsia="es-ES"/>
+        </w:rPr>
+        <w:t>: La implementación de la sección "</w:t>
+      </w:r>
+      <w:proofErr w:type="spellStart"/>
+      <w:r>
+        <w:rPr>
+          <w:rFonts w:ascii="Times New Roman" w:eastAsia="Times New Roman" w:hAnsi="Times New Roman" w:cs="Times New Roman"/>
+          <w:sz w:val="24"/>
+          <w:szCs w:val="24"/>
+          <w:lang w:eastAsia="es-ES"/>
+        </w:rPr>
+        <w:t>Examples</w:t>
+      </w:r>
+      <w:proofErr w:type="spellEnd"/>
+      <w:r>
+        <w:rPr>
+          <w:rFonts w:ascii="Times New Roman" w:eastAsia="Times New Roman" w:hAnsi="Times New Roman" w:cs="Times New Roman"/>
+          <w:sz w:val="24"/>
+          <w:szCs w:val="24"/>
+          <w:lang w:eastAsia="es-ES"/>
+        </w:rPr>
+        <w:t xml:space="preserve">" en los </w:t>
+      </w:r>
+      <w:proofErr w:type="gramStart"/>
+      <w:r>
+        <w:rPr>
+          <w:rFonts w:ascii="Times New Roman" w:eastAsia="Times New Roman" w:hAnsi="Times New Roman" w:cs="Times New Roman"/>
+          <w:sz w:val="24"/>
+          <w:szCs w:val="24"/>
+          <w:lang w:eastAsia="es-ES"/>
+        </w:rPr>
+        <w:t>archivos .</w:t>
+      </w:r>
+      <w:proofErr w:type="spellStart"/>
+      <w:r>
+        <w:rPr>
+          <w:rFonts w:ascii="Times New Roman" w:eastAsia="Times New Roman" w:hAnsi="Times New Roman" w:cs="Times New Roman"/>
+          <w:sz w:val="24"/>
+          <w:szCs w:val="24"/>
+          <w:lang w:eastAsia="es-ES"/>
+        </w:rPr>
+        <w:t>feature</w:t>
+      </w:r>
+      <w:proofErr w:type="spellEnd"/>
+      <w:proofErr w:type="gramEnd"/>
+      <w:r>
+        <w:rPr>
+          <w:rFonts w:ascii="Times New Roman" w:eastAsia="Times New Roman" w:hAnsi="Times New Roman" w:cs="Times New Roman"/>
+          <w:sz w:val="24"/>
+          <w:szCs w:val="24"/>
+          <w:lang w:eastAsia="es-ES"/>
+        </w:rPr>
+        <w:t xml:space="preserve"> permite definir conjuntos de valores para variables específicas (como &lt;nombre&gt;, &lt;matrícula&gt;, etc.) que serán utilizados durante la ejecución de los escenarios. Esta técnica facilita la ejecución de un mismo escenario con múltiples combinaciones de datos sin duplicar código.</w:t>
+      </w:r>
+    </w:p>
+    <w:p>
+      <w:pPr>
+        <w:numPr>
+          <w:ilvl w:val="0"/>
+          <w:numId w:val="27"/>
+        </w:numPr>
+        <w:spacing w:before="100" w:beforeAutospacing="1" w:after="100" w:afterAutospacing="1" w:line="240" w:lineRule="auto"/>
+        <w:rPr>
+          <w:rFonts w:ascii="Times New Roman" w:eastAsia="Times New Roman" w:hAnsi="Times New Roman" w:cs="Times New Roman"/>
+          <w:sz w:val="24"/>
+          <w:szCs w:val="24"/>
+          <w:lang w:eastAsia="es-ES"/>
+        </w:rPr>
+      </w:pPr>
+      <w:r>
+        <w:rPr>
+          <w:rFonts w:ascii="Times New Roman" w:eastAsia="Times New Roman" w:hAnsi="Times New Roman" w:cs="Times New Roman"/>
+          <w:b/>
+          <w:bCs/>
+          <w:sz w:val="24"/>
+          <w:szCs w:val="24"/>
+          <w:lang w:eastAsia="es-ES"/>
+        </w:rPr>
+        <w:t>Datos de configuración estáticos</w:t>
+      </w:r>
+      <w:r>
+        <w:rPr>
+          <w:rFonts w:ascii="Times New Roman" w:eastAsia="Times New Roman" w:hAnsi="Times New Roman" w:cs="Times New Roman"/>
+          <w:sz w:val="24"/>
+          <w:szCs w:val="24"/>
+          <w:lang w:eastAsia="es-ES"/>
+        </w:rPr>
+        <w:t xml:space="preserve">: Información relativamente estable como credenciales de acceso, </w:t>
+      </w:r>
+      <w:proofErr w:type="spellStart"/>
+      <w:r>
+        <w:rPr>
+          <w:rFonts w:ascii="Times New Roman" w:eastAsia="Times New Roman" w:hAnsi="Times New Roman" w:cs="Times New Roman"/>
+          <w:sz w:val="24"/>
+          <w:szCs w:val="24"/>
+          <w:lang w:eastAsia="es-ES"/>
+        </w:rPr>
+        <w:t>URLs</w:t>
+      </w:r>
+      <w:proofErr w:type="spellEnd"/>
+      <w:r>
+        <w:rPr>
+          <w:rFonts w:ascii="Times New Roman" w:eastAsia="Times New Roman" w:hAnsi="Times New Roman" w:cs="Times New Roman"/>
+          <w:sz w:val="24"/>
+          <w:szCs w:val="24"/>
+          <w:lang w:eastAsia="es-ES"/>
+        </w:rPr>
+        <w:t xml:space="preserve"> de entorno, tiempos de espera y otros parámetros de configuración se almacenan en archivos de configuración separados, facilitando su modificación sin alterar el código de las pruebas.</w:t>
+      </w:r>
+    </w:p>
+    <w:p>
+      <w:pPr>
+        <w:numPr>
+          <w:ilvl w:val="0"/>
+          <w:numId w:val="27"/>
+        </w:numPr>
+        <w:spacing w:before="100" w:beforeAutospacing="1" w:after="100" w:afterAutospacing="1" w:line="240" w:lineRule="auto"/>
+        <w:rPr>
+          <w:rFonts w:ascii="Times New Roman" w:eastAsia="Times New Roman" w:hAnsi="Times New Roman" w:cs="Times New Roman"/>
+          <w:sz w:val="24"/>
+          <w:szCs w:val="24"/>
+          <w:lang w:eastAsia="es-ES"/>
+        </w:rPr>
+      </w:pPr>
+      <w:r>
+        <w:rPr>
+          <w:rFonts w:ascii="Times New Roman" w:eastAsia="Times New Roman" w:hAnsi="Times New Roman" w:cs="Times New Roman"/>
+          <w:b/>
+          <w:bCs/>
+          <w:sz w:val="24"/>
+          <w:szCs w:val="24"/>
+          <w:lang w:eastAsia="es-ES"/>
+        </w:rPr>
+        <w:t>Datos dinámicos capturados durante la ejecución</w:t>
+      </w:r>
+      <w:r>
+        <w:rPr>
+          <w:rFonts w:ascii="Times New Roman" w:eastAsia="Times New Roman" w:hAnsi="Times New Roman" w:cs="Times New Roman"/>
+          <w:sz w:val="24"/>
+          <w:szCs w:val="24"/>
+          <w:lang w:eastAsia="es-ES"/>
+        </w:rPr>
+        <w:t xml:space="preserve">: En escenarios donde ciertos valores son generados por el sistema (como identificadores únicos, </w:t>
+      </w:r>
+      <w:proofErr w:type="spellStart"/>
+      <w:r>
+        <w:rPr>
+          <w:rFonts w:ascii="Times New Roman" w:eastAsia="Times New Roman" w:hAnsi="Times New Roman" w:cs="Times New Roman"/>
+          <w:sz w:val="24"/>
+          <w:szCs w:val="24"/>
+          <w:lang w:eastAsia="es-ES"/>
+        </w:rPr>
+        <w:t>timestamps</w:t>
+      </w:r>
+      <w:proofErr w:type="spellEnd"/>
+      <w:r>
+        <w:rPr>
+          <w:rFonts w:ascii="Times New Roman" w:eastAsia="Times New Roman" w:hAnsi="Times New Roman" w:cs="Times New Roman"/>
+          <w:sz w:val="24"/>
+          <w:szCs w:val="24"/>
+          <w:lang w:eastAsia="es-ES"/>
+        </w:rPr>
+        <w:t xml:space="preserve"> o resultados de cálculos), estos son capturados durante la ejecución de un paso y almacenados en el contexto para su uso en pasos posteriores.</w:t>
+      </w:r>
+    </w:p>
+    <w:p>
+      <w:pPr>
+        <w:numPr>
+          <w:ilvl w:val="0"/>
+          <w:numId w:val="27"/>
+        </w:numPr>
+        <w:spacing w:before="100" w:beforeAutospacing="1" w:after="100" w:afterAutospacing="1" w:line="240" w:lineRule="auto"/>
+        <w:rPr>
+          <w:rFonts w:ascii="Times New Roman" w:eastAsia="Times New Roman" w:hAnsi="Times New Roman" w:cs="Times New Roman"/>
+          <w:sz w:val="24"/>
+          <w:szCs w:val="24"/>
+          <w:lang w:eastAsia="es-ES"/>
+        </w:rPr>
+      </w:pPr>
+      <w:r>
+        <w:rPr>
+          <w:rFonts w:ascii="Times New Roman" w:eastAsia="Times New Roman" w:hAnsi="Times New Roman" w:cs="Times New Roman"/>
+          <w:b/>
+          <w:bCs/>
+          <w:sz w:val="24"/>
+          <w:szCs w:val="24"/>
+          <w:lang w:eastAsia="es-ES"/>
+        </w:rPr>
+        <w:t>Datos generados programáticamente (planificación futura)</w:t>
+      </w:r>
+      <w:r>
+        <w:rPr>
+          <w:rFonts w:ascii="Times New Roman" w:eastAsia="Times New Roman" w:hAnsi="Times New Roman" w:cs="Times New Roman"/>
+          <w:sz w:val="24"/>
+          <w:szCs w:val="24"/>
+          <w:lang w:eastAsia="es-ES"/>
+        </w:rPr>
+        <w:t xml:space="preserve">: El Project Manager junto con el </w:t>
+      </w:r>
+      <w:proofErr w:type="gramStart"/>
+      <w:r>
+        <w:rPr>
+          <w:rFonts w:ascii="Times New Roman" w:eastAsia="Times New Roman" w:hAnsi="Times New Roman" w:cs="Times New Roman"/>
+          <w:sz w:val="24"/>
+          <w:szCs w:val="24"/>
+          <w:lang w:eastAsia="es-ES"/>
+        </w:rPr>
+        <w:t>Jefe</w:t>
+      </w:r>
+      <w:proofErr w:type="gramEnd"/>
+      <w:r>
+        <w:rPr>
+          <w:rFonts w:ascii="Times New Roman" w:eastAsia="Times New Roman" w:hAnsi="Times New Roman" w:cs="Times New Roman"/>
+          <w:sz w:val="24"/>
+          <w:szCs w:val="24"/>
+          <w:lang w:eastAsia="es-ES"/>
+        </w:rPr>
+        <w:t xml:space="preserve"> de los QA automatizados han propuesto implementar funciones generadoras que producirían datos válidos o inválidos según los requisitos del caso de prueba, especialmente para escenarios que requieren grandes volúmenes de datos o valores específicos como fechas en formato juliano para validaciones de lotes. Sin embargo, esta iniciativa aún se encuentra en fase de evaluación y no se ha confirmado su implementación definitiva.</w:t>
+      </w:r>
+    </w:p>
+    <w:p>
+      <w:pPr>
+        <w:pStyle w:val="whitespace-pre-wrap"/>
+      </w:pPr>
+      <w:r>
+        <w:t>El diseño de estos conjuntos de datos se basa en un análisis exhaustivo de las historias de usuario, buscando cubrir tanto escenarios típicos como casos límite y situaciones excepcionales que podrían ocurrir durante la operación real del sistema.</w:t>
+      </w:r>
+    </w:p>
+    <w:p>
+      <w:pPr>
+        <w:spacing w:before="100" w:beforeAutospacing="1" w:after="100" w:afterAutospacing="1" w:line="240" w:lineRule="auto"/>
+        <w:outlineLvl w:val="2"/>
         <w:rPr>
           <w:rFonts w:ascii="Times New Roman" w:eastAsia="Times New Roman" w:hAnsi="Times New Roman" w:cs="Times New Roman"/>
           <w:b/>
@@ -4419,28 +4945,319 @@
           <w:highlight w:val="yellow"/>
           <w:lang w:eastAsia="es-ES"/>
         </w:rPr>
+      </w:pPr>
+    </w:p>
+    <w:p>
+      <w:pPr>
+        <w:spacing w:before="100" w:beforeAutospacing="1" w:after="100" w:afterAutospacing="1" w:line="240" w:lineRule="auto"/>
+        <w:outlineLvl w:val="2"/>
+        <w:rPr>
+          <w:rFonts w:ascii="Times New Roman" w:eastAsia="Times New Roman" w:hAnsi="Times New Roman" w:cs="Times New Roman"/>
+          <w:b/>
+          <w:bCs/>
+          <w:sz w:val="27"/>
+          <w:szCs w:val="27"/>
+          <w:lang w:eastAsia="es-ES"/>
+        </w:rPr>
+      </w:pPr>
+      <w:r>
+        <w:rPr>
+          <w:rFonts w:ascii="Times New Roman" w:eastAsia="Times New Roman" w:hAnsi="Times New Roman" w:cs="Times New Roman"/>
+          <w:b/>
+          <w:bCs/>
+          <w:sz w:val="27"/>
+          <w:szCs w:val="27"/>
+          <w:lang w:eastAsia="es-ES"/>
+        </w:rPr>
         <w:t>2.5.2 Estrategia de aislamiento y repetibilidad</w:t>
       </w:r>
     </w:p>
     <w:p>
       <w:pPr>
-        <w:spacing w:before="100" w:beforeAutospacing="1" w:after="100" w:afterAutospacing="1" w:line="240" w:lineRule="auto"/>
-        <w:rPr>
-          <w:rFonts w:ascii="Times New Roman" w:eastAsia="Times New Roman" w:hAnsi="Times New Roman" w:cs="Times New Roman"/>
-          <w:sz w:val="24"/>
-          <w:szCs w:val="24"/>
-          <w:lang w:eastAsia="es-ES"/>
-        </w:rPr>
-      </w:pPr>
-      <w:r>
-        <w:rPr>
-          <w:rFonts w:ascii="Times New Roman" w:eastAsia="Times New Roman" w:hAnsi="Times New Roman" w:cs="Times New Roman"/>
-          <w:sz w:val="24"/>
-          <w:szCs w:val="24"/>
-          <w:lang w:eastAsia="es-ES"/>
-        </w:rPr>
-        <w:t>EN DESARROLLO</w:t>
-      </w:r>
+        <w:pStyle w:val="whitespace-pre-wrap"/>
+      </w:pPr>
+      <w:r>
+        <w:t>Para garantizar la confiabilidad y repetibilidad de las pruebas automatizadas, se ha implementado una estrategia de aislamiento que minimiza las dependencias entre diferentes ejecuciones de prueba y asegura un entorno consistente para cada ciclo de evaluación.</w:t>
+      </w:r>
+    </w:p>
+    <w:p>
+      <w:pPr>
+        <w:pStyle w:val="whitespace-pre-wrap"/>
+      </w:pPr>
+      <w:r>
+        <w:t>Los componentes clave de esta estrategia incluyen:</w:t>
+      </w:r>
+    </w:p>
+    <w:p>
+      <w:pPr>
+        <w:pStyle w:val="whitespace-normal"/>
+        <w:numPr>
+          <w:ilvl w:val="0"/>
+          <w:numId w:val="28"/>
+        </w:numPr>
+      </w:pPr>
+      <w:proofErr w:type="spellStart"/>
+      <w:r>
+        <w:rPr>
+          <w:rStyle w:val="Textoennegrita"/>
+        </w:rPr>
+        <w:t>Hooks</w:t>
+      </w:r>
+      <w:proofErr w:type="spellEnd"/>
+      <w:r>
+        <w:rPr>
+          <w:rStyle w:val="Textoennegrita"/>
+        </w:rPr>
+        <w:t xml:space="preserve"> de preparación y limpieza</w:t>
+      </w:r>
+      <w:r>
+        <w:t xml:space="preserve">: Mediante la utilización del archivo environment.py de </w:t>
+      </w:r>
+      <w:proofErr w:type="spellStart"/>
+      <w:r>
+        <w:t>Behave</w:t>
+      </w:r>
+      <w:proofErr w:type="spellEnd"/>
+      <w:r>
+        <w:t xml:space="preserve">, se han implementado mecanismos que ejecutan acciones específicas en momentos críticos del ciclo de vida de las pruebas: </w:t>
+      </w:r>
+    </w:p>
+    <w:p>
+      <w:pPr>
+        <w:pStyle w:val="whitespace-normal"/>
+        <w:numPr>
+          <w:ilvl w:val="1"/>
+          <w:numId w:val="28"/>
+        </w:numPr>
+      </w:pPr>
+      <w:proofErr w:type="spellStart"/>
+      <w:r>
+        <w:rPr>
+          <w:rStyle w:val="Textoennegrita"/>
+        </w:rPr>
+        <w:t>before_all</w:t>
+      </w:r>
+      <w:proofErr w:type="spellEnd"/>
+      <w:r>
+        <w:t>: Configuración global única al inicio de toda la ejecución</w:t>
+      </w:r>
+    </w:p>
+    <w:p>
+      <w:pPr>
+        <w:pStyle w:val="whitespace-normal"/>
+        <w:numPr>
+          <w:ilvl w:val="1"/>
+          <w:numId w:val="28"/>
+        </w:numPr>
+      </w:pPr>
+      <w:proofErr w:type="spellStart"/>
+      <w:r>
+        <w:rPr>
+          <w:rStyle w:val="Textoennegrita"/>
+        </w:rPr>
+        <w:t>before_feature</w:t>
+      </w:r>
+      <w:proofErr w:type="spellEnd"/>
+      <w:r>
+        <w:t xml:space="preserve">: Preparación específica para cada </w:t>
+      </w:r>
+      <w:proofErr w:type="gramStart"/>
+      <w:r>
+        <w:t>archivo .</w:t>
+      </w:r>
+      <w:proofErr w:type="spellStart"/>
+      <w:r>
+        <w:t>feature</w:t>
+      </w:r>
+      <w:proofErr w:type="spellEnd"/>
+      <w:proofErr w:type="gramEnd"/>
+    </w:p>
+    <w:p>
+      <w:pPr>
+        <w:pStyle w:val="whitespace-normal"/>
+        <w:numPr>
+          <w:ilvl w:val="1"/>
+          <w:numId w:val="28"/>
+        </w:numPr>
+      </w:pPr>
+      <w:proofErr w:type="spellStart"/>
+      <w:r>
+        <w:rPr>
+          <w:rStyle w:val="Textoennegrita"/>
+        </w:rPr>
+        <w:t>before_scenario</w:t>
+      </w:r>
+      <w:proofErr w:type="spellEnd"/>
+      <w:r>
+        <w:t>: Configuración del entorno para cada escenario individual</w:t>
+      </w:r>
+    </w:p>
+    <w:p>
+      <w:pPr>
+        <w:pStyle w:val="whitespace-normal"/>
+        <w:numPr>
+          <w:ilvl w:val="1"/>
+          <w:numId w:val="28"/>
+        </w:numPr>
+      </w:pPr>
+      <w:proofErr w:type="spellStart"/>
+      <w:r>
+        <w:rPr>
+          <w:rStyle w:val="Textoennegrita"/>
+        </w:rPr>
+        <w:t>after_scenario</w:t>
+      </w:r>
+      <w:proofErr w:type="spellEnd"/>
+      <w:r>
+        <w:t>: Limpieza y restauración del estado después de cada escenario</w:t>
+      </w:r>
+    </w:p>
+    <w:p>
+      <w:pPr>
+        <w:pStyle w:val="whitespace-normal"/>
+        <w:numPr>
+          <w:ilvl w:val="1"/>
+          <w:numId w:val="28"/>
+        </w:numPr>
+      </w:pPr>
+      <w:proofErr w:type="spellStart"/>
+      <w:r>
+        <w:rPr>
+          <w:rStyle w:val="Textoennegrita"/>
+        </w:rPr>
+        <w:t>after_feature</w:t>
+      </w:r>
+      <w:proofErr w:type="spellEnd"/>
+      <w:r>
+        <w:t xml:space="preserve">: Acciones finales tras completar todos los escenarios de un </w:t>
+      </w:r>
+      <w:proofErr w:type="spellStart"/>
+      <w:r>
+        <w:t>feature</w:t>
+      </w:r>
+      <w:proofErr w:type="spellEnd"/>
+    </w:p>
+    <w:p>
+      <w:pPr>
+        <w:pStyle w:val="whitespace-normal"/>
+        <w:numPr>
+          <w:ilvl w:val="1"/>
+          <w:numId w:val="28"/>
+        </w:numPr>
+      </w:pPr>
+      <w:proofErr w:type="spellStart"/>
+      <w:r>
+        <w:rPr>
+          <w:rStyle w:val="Textoennegrita"/>
+        </w:rPr>
+        <w:t>after_all</w:t>
+      </w:r>
+      <w:proofErr w:type="spellEnd"/>
+      <w:r>
+        <w:t>: Limpieza general al finalizar toda la ejecución</w:t>
+      </w:r>
+    </w:p>
+    <w:p>
+      <w:pPr>
+        <w:pStyle w:val="whitespace-normal"/>
+        <w:numPr>
+          <w:ilvl w:val="0"/>
+          <w:numId w:val="28"/>
+        </w:numPr>
+      </w:pPr>
+      <w:r>
+        <w:rPr>
+          <w:rStyle w:val="Textoennegrita"/>
+        </w:rPr>
+        <w:t>Datos independientes por escenario</w:t>
+      </w:r>
+      <w:r>
+        <w:t>: Cada escenario de prueba opera con datos específicos y aislados, evitando interdependencias que podrían comprometer la repetibilidad de las pruebas. Esto se logra mediante la parametrización explícita y la regeneración de datos para cada ejecución.</w:t>
+      </w:r>
+    </w:p>
+    <w:p>
+      <w:pPr>
+        <w:pStyle w:val="whitespace-normal"/>
+        <w:numPr>
+          <w:ilvl w:val="0"/>
+          <w:numId w:val="28"/>
+        </w:numPr>
+      </w:pPr>
+      <w:r>
+        <w:rPr>
+          <w:rStyle w:val="Textoennegrita"/>
+        </w:rPr>
+        <w:t>Restauración de estado</w:t>
+      </w:r>
+      <w:r>
+        <w:t xml:space="preserve">: Para escenarios que modifican el estado del sistema (como la creación de registros o la actualización de información existente), se implementan mecanismos automáticos que devuelven el sistema a un estado conocido tras la ejecución, ya sea mediante operaciones inversas o </w:t>
+      </w:r>
+      <w:proofErr w:type="spellStart"/>
+      <w:r>
+        <w:t>reinicialización</w:t>
+      </w:r>
+      <w:proofErr w:type="spellEnd"/>
+      <w:r>
+        <w:t xml:space="preserve"> de datos.</w:t>
+      </w:r>
+    </w:p>
+    <w:p>
+      <w:pPr>
+        <w:pStyle w:val="whitespace-normal"/>
+        <w:numPr>
+          <w:ilvl w:val="0"/>
+          <w:numId w:val="28"/>
+        </w:numPr>
+      </w:pPr>
+      <w:r>
+        <w:rPr>
+          <w:rStyle w:val="Textoennegrita"/>
+        </w:rPr>
+        <w:t>Manejo de precondiciones</w:t>
+      </w:r>
+      <w:r>
+        <w:t>: Los requisitos previos para cada escenario se gestionan mediante pasos de configuración explícitos o a través de la sección "</w:t>
+      </w:r>
+      <w:proofErr w:type="spellStart"/>
+      <w:r>
+        <w:t>Background</w:t>
+      </w:r>
+      <w:proofErr w:type="spellEnd"/>
+      <w:r>
+        <w:t xml:space="preserve">" en los </w:t>
+      </w:r>
+      <w:proofErr w:type="gramStart"/>
+      <w:r>
+        <w:t>archivos .</w:t>
+      </w:r>
+      <w:proofErr w:type="spellStart"/>
+      <w:r>
+        <w:t>feature</w:t>
+      </w:r>
+      <w:proofErr w:type="spellEnd"/>
+      <w:proofErr w:type="gramEnd"/>
+      <w:r>
+        <w:t>, asegurando que todos los componentes necesarios estén disponibles antes de la ejecución de los pasos de prueba.</w:t>
+      </w:r>
+    </w:p>
+    <w:p>
+      <w:pPr>
+        <w:pStyle w:val="whitespace-pre-wrap"/>
+      </w:pPr>
+      <w:r>
+        <w:t>Esta estrategia de aislamiento no solo mejora la confiabilidad de los resultados de las pruebas, sino que también facilita la depuración al reducir las posibles causas de fallos intermitentes relacionados con estados inconsistentes del entorno de pruebas.</w:t>
+      </w:r>
+    </w:p>
+    <w:p>
+      <w:pPr>
+        <w:spacing w:before="100" w:beforeAutospacing="1" w:after="100" w:afterAutospacing="1" w:line="240" w:lineRule="auto"/>
+        <w:rPr>
+          <w:rFonts w:ascii="Times New Roman" w:eastAsia="Times New Roman" w:hAnsi="Times New Roman" w:cs="Times New Roman"/>
+          <w:sz w:val="24"/>
+          <w:szCs w:val="24"/>
+          <w:lang w:eastAsia="es-ES"/>
+        </w:rPr>
+      </w:pPr>
     </w:p>
     <w:p>
       <w:pPr>
@@ -4509,6 +5326,7 @@
           <w:szCs w:val="27"/>
           <w:lang w:eastAsia="es-ES"/>
         </w:rPr>
+        <w:lastRenderedPageBreak/>
         <w:t xml:space="preserve">2.6.1 </w:t>
       </w:r>
       <w:proofErr w:type="spellStart"/>
@@ -4910,7 +5728,6 @@
           <w:szCs w:val="24"/>
           <w:lang w:eastAsia="es-ES"/>
         </w:rPr>
-        <w:lastRenderedPageBreak/>
         <w:t>Este proceso secuencial garantiza la trazabilidad completa desde el requisito funcional hasta la implementación automatizada, facilitando el mantenimiento y evolución del sistema de pruebas.</w:t>
       </w:r>
     </w:p>
@@ -5286,6 +6103,7 @@
           <w:szCs w:val="24"/>
           <w:lang w:eastAsia="es-ES"/>
         </w:rPr>
+        <w:lastRenderedPageBreak/>
         <w:t>Una de las principales desventajas de las pruebas automatizadas tradicionales es su fragilidad ante cambios en la estructura de la aplicación. Para mitigar este problema, hemos implementado un flujo de trabajo de mantenimiento asistido por IA que:</w:t>
       </w:r>
     </w:p>
@@ -5453,7 +6271,6 @@
           <w:szCs w:val="24"/>
           <w:lang w:eastAsia="es-ES"/>
         </w:rPr>
-        <w:lastRenderedPageBreak/>
         <w:t>2.7.2 Beneficios del mantenimiento asistido por IA</w:t>
       </w:r>
     </w:p>
@@ -5794,6 +6611,7 @@
           <w:szCs w:val="24"/>
           <w:lang w:eastAsia="es-ES"/>
         </w:rPr>
+        <w:lastRenderedPageBreak/>
         <w:t>Gestión estructurada</w:t>
       </w:r>
       <w:r>
@@ -5925,7 +6743,6 @@
           <w:szCs w:val="48"/>
           <w:lang w:eastAsia="es-ES"/>
         </w:rPr>
-        <w:lastRenderedPageBreak/>
         <w:t>Referencias Bibliográficas adicionales para el Capítulo 2</w:t>
       </w:r>
     </w:p>
@@ -6018,8 +6835,29 @@
           <w:szCs w:val="24"/>
           <w:lang w:eastAsia="es-ES"/>
         </w:rPr>
-        <w:t>. Pearson. https://www.pearson.com/en-us/subject-catalog/p/software-engineering/P200000006167</w:t>
-      </w:r>
+        <w:t xml:space="preserve">. Pearson. </w:t>
+      </w:r>
+      <w:hyperlink r:id="rId5" w:history="1">
+        <w:r>
+          <w:rPr>
+            <w:rStyle w:val="Hipervnculo"/>
+          </w:rPr>
+          <w:t>https://dn790001.ca.archive.org/0/items/bme-vik-konyvek/Software%20Engineering%20-%20Ian%20Sommerville.pdf</w:t>
+        </w:r>
+      </w:hyperlink>
+      <w:r>
+        <w:t>​</w:t>
+      </w:r>
+      <w:hyperlink r:id="rId6" w:tgtFrame="_blank" w:history="1">
+        <w:r>
+          <w:rPr>
+            <w:rStyle w:val="max-w-full"/>
+            <w:color w:val="0000FF"/>
+            <w:u w:val="single"/>
+          </w:rPr>
+          <w:t>dn790001.ca.archive.org</w:t>
+        </w:r>
+      </w:hyperlink>
     </w:p>
     <w:p>
       <w:pPr>
@@ -7485,6 +8323,7 @@
           <w:szCs w:val="24"/>
           <w:lang w:eastAsia="es-ES"/>
         </w:rPr>
+        <w:lastRenderedPageBreak/>
         <w:t>Leotta</w:t>
       </w:r>
       <w:proofErr w:type="spellEnd"/>
@@ -7785,10 +8624,17 @@
           <w:szCs w:val="24"/>
           <w:lang w:eastAsia="es-ES"/>
         </w:rPr>
-        <w:t>, 30(1), e1698. https://doi.org/10.1002/stvr.1698</w:t>
-      </w:r>
-    </w:p>
-    <w:p/>
+        <w:t xml:space="preserve">, 30(1), e1698. </w:t>
+      </w:r>
+      <w:hyperlink r:id="rId7" w:tgtFrame="_new" w:history="1">
+        <w:r>
+          <w:rPr>
+            <w:rStyle w:val="Hipervnculo"/>
+          </w:rPr>
+          <w:t>https://sepl.dibris.unige.it/publications/2013-leotta-ICSTW.pdf</w:t>
+        </w:r>
+      </w:hyperlink>
+    </w:p>
     <w:sectPr>
       <w:pgSz w:w="11906" w:h="16838"/>
       <w:pgMar w:top="1417" w:right="1701" w:bottom="1417" w:left="1701" w:header="708" w:footer="708" w:gutter="0"/>
@@ -9167,6 +10013,224 @@
     </w:lvl>
   </w:abstractNum>
   <w:abstractNum w:abstractNumId="13" w15:restartNumberingAfterBreak="0">
+    <w:nsid w:val="44E242E7"/>
+    <w:multiLevelType w:val="multilevel"/>
+    <w:tmpl w:val="AAA6100A"/>
+    <w:lvl w:ilvl="0">
+      <w:start w:val="1"/>
+      <w:numFmt w:val="decimal"/>
+      <w:lvlText w:val="%1."/>
+      <w:lvlJc w:val="left"/>
+      <w:pPr>
+        <w:tabs>
+          <w:tab w:val="num" w:pos="720"/>
+        </w:tabs>
+        <w:ind w:left="720" w:hanging="360"/>
+      </w:pPr>
+    </w:lvl>
+    <w:lvl w:ilvl="1">
+      <w:numFmt w:val="bullet"/>
+      <w:lvlText w:val="o"/>
+      <w:lvlJc w:val="left"/>
+      <w:pPr>
+        <w:tabs>
+          <w:tab w:val="num" w:pos="1440"/>
+        </w:tabs>
+        <w:ind w:left="1440" w:hanging="360"/>
+      </w:pPr>
+      <w:rPr>
+        <w:rFonts w:ascii="Courier New" w:hAnsi="Courier New" w:hint="default"/>
+        <w:sz w:val="20"/>
+      </w:rPr>
+    </w:lvl>
+    <w:lvl w:ilvl="2" w:tentative="1">
+      <w:numFmt w:val="decimal"/>
+      <w:lvlText w:val="%3."/>
+      <w:lvlJc w:val="left"/>
+      <w:pPr>
+        <w:tabs>
+          <w:tab w:val="num" w:pos="2160"/>
+        </w:tabs>
+        <w:ind w:left="2160" w:hanging="360"/>
+      </w:pPr>
+    </w:lvl>
+    <w:lvl w:ilvl="3" w:tentative="1">
+      <w:numFmt w:val="decimal"/>
+      <w:lvlText w:val="%4."/>
+      <w:lvlJc w:val="left"/>
+      <w:pPr>
+        <w:tabs>
+          <w:tab w:val="num" w:pos="2880"/>
+        </w:tabs>
+        <w:ind w:left="2880" w:hanging="360"/>
+      </w:pPr>
+    </w:lvl>
+    <w:lvl w:ilvl="4" w:tentative="1">
+      <w:numFmt w:val="decimal"/>
+      <w:lvlText w:val="%5."/>
+      <w:lvlJc w:val="left"/>
+      <w:pPr>
+        <w:tabs>
+          <w:tab w:val="num" w:pos="3600"/>
+        </w:tabs>
+        <w:ind w:left="3600" w:hanging="360"/>
+      </w:pPr>
+    </w:lvl>
+    <w:lvl w:ilvl="5" w:tentative="1">
+      <w:numFmt w:val="decimal"/>
+      <w:lvlText w:val="%6."/>
+      <w:lvlJc w:val="left"/>
+      <w:pPr>
+        <w:tabs>
+          <w:tab w:val="num" w:pos="4320"/>
+        </w:tabs>
+        <w:ind w:left="4320" w:hanging="360"/>
+      </w:pPr>
+    </w:lvl>
+    <w:lvl w:ilvl="6" w:tentative="1">
+      <w:numFmt w:val="decimal"/>
+      <w:lvlText w:val="%7."/>
+      <w:lvlJc w:val="left"/>
+      <w:pPr>
+        <w:tabs>
+          <w:tab w:val="num" w:pos="5040"/>
+        </w:tabs>
+        <w:ind w:left="5040" w:hanging="360"/>
+      </w:pPr>
+    </w:lvl>
+    <w:lvl w:ilvl="7" w:tentative="1">
+      <w:numFmt w:val="decimal"/>
+      <w:lvlText w:val="%8."/>
+      <w:lvlJc w:val="left"/>
+      <w:pPr>
+        <w:tabs>
+          <w:tab w:val="num" w:pos="5760"/>
+        </w:tabs>
+        <w:ind w:left="5760" w:hanging="360"/>
+      </w:pPr>
+    </w:lvl>
+    <w:lvl w:ilvl="8" w:tentative="1">
+      <w:numFmt w:val="decimal"/>
+      <w:lvlText w:val="%9."/>
+      <w:lvlJc w:val="left"/>
+      <w:pPr>
+        <w:tabs>
+          <w:tab w:val="num" w:pos="6480"/>
+        </w:tabs>
+        <w:ind w:left="6480" w:hanging="360"/>
+      </w:pPr>
+    </w:lvl>
+  </w:abstractNum>
+  <w:abstractNum w:abstractNumId="14" w15:restartNumberingAfterBreak="0">
+    <w:nsid w:val="4AB951B2"/>
+    <w:multiLevelType w:val="multilevel"/>
+    <w:tmpl w:val="DAB611D4"/>
+    <w:lvl w:ilvl="0">
+      <w:start w:val="1"/>
+      <w:numFmt w:val="decimal"/>
+      <w:lvlText w:val="%1."/>
+      <w:lvlJc w:val="left"/>
+      <w:pPr>
+        <w:tabs>
+          <w:tab w:val="num" w:pos="720"/>
+        </w:tabs>
+        <w:ind w:left="720" w:hanging="360"/>
+      </w:pPr>
+    </w:lvl>
+    <w:lvl w:ilvl="1">
+      <w:numFmt w:val="bullet"/>
+      <w:lvlText w:val="o"/>
+      <w:lvlJc w:val="left"/>
+      <w:pPr>
+        <w:tabs>
+          <w:tab w:val="num" w:pos="1440"/>
+        </w:tabs>
+        <w:ind w:left="1440" w:hanging="360"/>
+      </w:pPr>
+      <w:rPr>
+        <w:rFonts w:ascii="Courier New" w:hAnsi="Courier New" w:hint="default"/>
+        <w:sz w:val="20"/>
+      </w:rPr>
+    </w:lvl>
+    <w:lvl w:ilvl="2" w:tentative="1">
+      <w:numFmt w:val="decimal"/>
+      <w:lvlText w:val="%3."/>
+      <w:lvlJc w:val="left"/>
+      <w:pPr>
+        <w:tabs>
+          <w:tab w:val="num" w:pos="2160"/>
+        </w:tabs>
+        <w:ind w:left="2160" w:hanging="360"/>
+      </w:pPr>
+    </w:lvl>
+    <w:lvl w:ilvl="3" w:tentative="1">
+      <w:numFmt w:val="decimal"/>
+      <w:lvlText w:val="%4."/>
+      <w:lvlJc w:val="left"/>
+      <w:pPr>
+        <w:tabs>
+          <w:tab w:val="num" w:pos="2880"/>
+        </w:tabs>
+        <w:ind w:left="2880" w:hanging="360"/>
+      </w:pPr>
+    </w:lvl>
+    <w:lvl w:ilvl="4" w:tentative="1">
+      <w:numFmt w:val="decimal"/>
+      <w:lvlText w:val="%5."/>
+      <w:lvlJc w:val="left"/>
+      <w:pPr>
+        <w:tabs>
+          <w:tab w:val="num" w:pos="3600"/>
+        </w:tabs>
+        <w:ind w:left="3600" w:hanging="360"/>
+      </w:pPr>
+    </w:lvl>
+    <w:lvl w:ilvl="5" w:tentative="1">
+      <w:numFmt w:val="decimal"/>
+      <w:lvlText w:val="%6."/>
+      <w:lvlJc w:val="left"/>
+      <w:pPr>
+        <w:tabs>
+          <w:tab w:val="num" w:pos="4320"/>
+        </w:tabs>
+        <w:ind w:left="4320" w:hanging="360"/>
+      </w:pPr>
+    </w:lvl>
+    <w:lvl w:ilvl="6" w:tentative="1">
+      <w:numFmt w:val="decimal"/>
+      <w:lvlText w:val="%7."/>
+      <w:lvlJc w:val="left"/>
+      <w:pPr>
+        <w:tabs>
+          <w:tab w:val="num" w:pos="5040"/>
+        </w:tabs>
+        <w:ind w:left="5040" w:hanging="360"/>
+      </w:pPr>
+    </w:lvl>
+    <w:lvl w:ilvl="7" w:tentative="1">
+      <w:numFmt w:val="decimal"/>
+      <w:lvlText w:val="%8."/>
+      <w:lvlJc w:val="left"/>
+      <w:pPr>
+        <w:tabs>
+          <w:tab w:val="num" w:pos="5760"/>
+        </w:tabs>
+        <w:ind w:left="5760" w:hanging="360"/>
+      </w:pPr>
+    </w:lvl>
+    <w:lvl w:ilvl="8" w:tentative="1">
+      <w:numFmt w:val="decimal"/>
+      <w:lvlText w:val="%9."/>
+      <w:lvlJc w:val="left"/>
+      <w:pPr>
+        <w:tabs>
+          <w:tab w:val="num" w:pos="6480"/>
+        </w:tabs>
+        <w:ind w:left="6480" w:hanging="360"/>
+      </w:pPr>
+    </w:lvl>
+  </w:abstractNum>
+  <w:abstractNum w:abstractNumId="15" w15:restartNumberingAfterBreak="0">
     <w:nsid w:val="4B6772A2"/>
     <w:multiLevelType w:val="multilevel"/>
     <w:tmpl w:val="F3942846"/>
@@ -9271,7 +10335,7 @@
       </w:pPr>
     </w:lvl>
   </w:abstractNum>
-  <w:abstractNum w:abstractNumId="14" w15:restartNumberingAfterBreak="0">
+  <w:abstractNum w:abstractNumId="16" w15:restartNumberingAfterBreak="0">
     <w:nsid w:val="4EB00E79"/>
     <w:multiLevelType w:val="multilevel"/>
     <w:tmpl w:val="EDAC68CA"/>
@@ -9412,7 +10476,7 @@
       </w:rPr>
     </w:lvl>
   </w:abstractNum>
-  <w:abstractNum w:abstractNumId="15" w15:restartNumberingAfterBreak="0">
+  <w:abstractNum w:abstractNumId="17" w15:restartNumberingAfterBreak="0">
     <w:nsid w:val="50E3569E"/>
     <w:multiLevelType w:val="multilevel"/>
     <w:tmpl w:val="5984B6DE"/>
@@ -9517,7 +10581,7 @@
       </w:pPr>
     </w:lvl>
   </w:abstractNum>
-  <w:abstractNum w:abstractNumId="16" w15:restartNumberingAfterBreak="0">
+  <w:abstractNum w:abstractNumId="18" w15:restartNumberingAfterBreak="0">
     <w:nsid w:val="58876B5A"/>
     <w:multiLevelType w:val="multilevel"/>
     <w:tmpl w:val="44D890E6"/>
@@ -9622,7 +10686,7 @@
       </w:pPr>
     </w:lvl>
   </w:abstractNum>
-  <w:abstractNum w:abstractNumId="17" w15:restartNumberingAfterBreak="0">
+  <w:abstractNum w:abstractNumId="19" w15:restartNumberingAfterBreak="0">
     <w:nsid w:val="58D47850"/>
     <w:multiLevelType w:val="multilevel"/>
     <w:tmpl w:val="B61033EE"/>
@@ -9727,7 +10791,7 @@
       </w:pPr>
     </w:lvl>
   </w:abstractNum>
-  <w:abstractNum w:abstractNumId="18" w15:restartNumberingAfterBreak="0">
+  <w:abstractNum w:abstractNumId="20" w15:restartNumberingAfterBreak="0">
     <w:nsid w:val="59E45497"/>
     <w:multiLevelType w:val="multilevel"/>
     <w:tmpl w:val="E27C2B38"/>
@@ -9832,7 +10896,7 @@
       </w:pPr>
     </w:lvl>
   </w:abstractNum>
-  <w:abstractNum w:abstractNumId="19" w15:restartNumberingAfterBreak="0">
+  <w:abstractNum w:abstractNumId="21" w15:restartNumberingAfterBreak="0">
     <w:nsid w:val="6C235B01"/>
     <w:multiLevelType w:val="multilevel"/>
     <w:tmpl w:val="08FE4B58"/>
@@ -9937,7 +11001,322 @@
       </w:pPr>
     </w:lvl>
   </w:abstractNum>
-  <w:abstractNum w:abstractNumId="20" w15:restartNumberingAfterBreak="0">
+  <w:abstractNum w:abstractNumId="22" w15:restartNumberingAfterBreak="0">
+    <w:nsid w:val="6D686B05"/>
+    <w:multiLevelType w:val="multilevel"/>
+    <w:tmpl w:val="DD5007F8"/>
+    <w:lvl w:ilvl="0">
+      <w:start w:val="1"/>
+      <w:numFmt w:val="decimal"/>
+      <w:lvlText w:val="%1."/>
+      <w:lvlJc w:val="left"/>
+      <w:pPr>
+        <w:tabs>
+          <w:tab w:val="num" w:pos="720"/>
+        </w:tabs>
+        <w:ind w:left="720" w:hanging="360"/>
+      </w:pPr>
+    </w:lvl>
+    <w:lvl w:ilvl="1" w:tentative="1">
+      <w:numFmt w:val="decimal"/>
+      <w:lvlText w:val="%2."/>
+      <w:lvlJc w:val="left"/>
+      <w:pPr>
+        <w:tabs>
+          <w:tab w:val="num" w:pos="1440"/>
+        </w:tabs>
+        <w:ind w:left="1440" w:hanging="360"/>
+      </w:pPr>
+    </w:lvl>
+    <w:lvl w:ilvl="2" w:tentative="1">
+      <w:numFmt w:val="decimal"/>
+      <w:lvlText w:val="%3."/>
+      <w:lvlJc w:val="left"/>
+      <w:pPr>
+        <w:tabs>
+          <w:tab w:val="num" w:pos="2160"/>
+        </w:tabs>
+        <w:ind w:left="2160" w:hanging="360"/>
+      </w:pPr>
+    </w:lvl>
+    <w:lvl w:ilvl="3" w:tentative="1">
+      <w:numFmt w:val="decimal"/>
+      <w:lvlText w:val="%4."/>
+      <w:lvlJc w:val="left"/>
+      <w:pPr>
+        <w:tabs>
+          <w:tab w:val="num" w:pos="2880"/>
+        </w:tabs>
+        <w:ind w:left="2880" w:hanging="360"/>
+      </w:pPr>
+    </w:lvl>
+    <w:lvl w:ilvl="4" w:tentative="1">
+      <w:numFmt w:val="decimal"/>
+      <w:lvlText w:val="%5."/>
+      <w:lvlJc w:val="left"/>
+      <w:pPr>
+        <w:tabs>
+          <w:tab w:val="num" w:pos="3600"/>
+        </w:tabs>
+        <w:ind w:left="3600" w:hanging="360"/>
+      </w:pPr>
+    </w:lvl>
+    <w:lvl w:ilvl="5" w:tentative="1">
+      <w:numFmt w:val="decimal"/>
+      <w:lvlText w:val="%6."/>
+      <w:lvlJc w:val="left"/>
+      <w:pPr>
+        <w:tabs>
+          <w:tab w:val="num" w:pos="4320"/>
+        </w:tabs>
+        <w:ind w:left="4320" w:hanging="360"/>
+      </w:pPr>
+    </w:lvl>
+    <w:lvl w:ilvl="6" w:tentative="1">
+      <w:numFmt w:val="decimal"/>
+      <w:lvlText w:val="%7."/>
+      <w:lvlJc w:val="left"/>
+      <w:pPr>
+        <w:tabs>
+          <w:tab w:val="num" w:pos="5040"/>
+        </w:tabs>
+        <w:ind w:left="5040" w:hanging="360"/>
+      </w:pPr>
+    </w:lvl>
+    <w:lvl w:ilvl="7" w:tentative="1">
+      <w:numFmt w:val="decimal"/>
+      <w:lvlText w:val="%8."/>
+      <w:lvlJc w:val="left"/>
+      <w:pPr>
+        <w:tabs>
+          <w:tab w:val="num" w:pos="5760"/>
+        </w:tabs>
+        <w:ind w:left="5760" w:hanging="360"/>
+      </w:pPr>
+    </w:lvl>
+    <w:lvl w:ilvl="8" w:tentative="1">
+      <w:numFmt w:val="decimal"/>
+      <w:lvlText w:val="%9."/>
+      <w:lvlJc w:val="left"/>
+      <w:pPr>
+        <w:tabs>
+          <w:tab w:val="num" w:pos="6480"/>
+        </w:tabs>
+        <w:ind w:left="6480" w:hanging="360"/>
+      </w:pPr>
+    </w:lvl>
+  </w:abstractNum>
+  <w:abstractNum w:abstractNumId="23" w15:restartNumberingAfterBreak="0">
+    <w:nsid w:val="71355A72"/>
+    <w:multiLevelType w:val="multilevel"/>
+    <w:tmpl w:val="174E62F4"/>
+    <w:lvl w:ilvl="0">
+      <w:start w:val="1"/>
+      <w:numFmt w:val="decimal"/>
+      <w:lvlText w:val="%1."/>
+      <w:lvlJc w:val="left"/>
+      <w:pPr>
+        <w:tabs>
+          <w:tab w:val="num" w:pos="720"/>
+        </w:tabs>
+        <w:ind w:left="720" w:hanging="360"/>
+      </w:pPr>
+    </w:lvl>
+    <w:lvl w:ilvl="1" w:tentative="1">
+      <w:numFmt w:val="decimal"/>
+      <w:lvlText w:val="%2."/>
+      <w:lvlJc w:val="left"/>
+      <w:pPr>
+        <w:tabs>
+          <w:tab w:val="num" w:pos="1440"/>
+        </w:tabs>
+        <w:ind w:left="1440" w:hanging="360"/>
+      </w:pPr>
+    </w:lvl>
+    <w:lvl w:ilvl="2" w:tentative="1">
+      <w:numFmt w:val="decimal"/>
+      <w:lvlText w:val="%3."/>
+      <w:lvlJc w:val="left"/>
+      <w:pPr>
+        <w:tabs>
+          <w:tab w:val="num" w:pos="2160"/>
+        </w:tabs>
+        <w:ind w:left="2160" w:hanging="360"/>
+      </w:pPr>
+    </w:lvl>
+    <w:lvl w:ilvl="3" w:tentative="1">
+      <w:numFmt w:val="decimal"/>
+      <w:lvlText w:val="%4."/>
+      <w:lvlJc w:val="left"/>
+      <w:pPr>
+        <w:tabs>
+          <w:tab w:val="num" w:pos="2880"/>
+        </w:tabs>
+        <w:ind w:left="2880" w:hanging="360"/>
+      </w:pPr>
+    </w:lvl>
+    <w:lvl w:ilvl="4" w:tentative="1">
+      <w:numFmt w:val="decimal"/>
+      <w:lvlText w:val="%5."/>
+      <w:lvlJc w:val="left"/>
+      <w:pPr>
+        <w:tabs>
+          <w:tab w:val="num" w:pos="3600"/>
+        </w:tabs>
+        <w:ind w:left="3600" w:hanging="360"/>
+      </w:pPr>
+    </w:lvl>
+    <w:lvl w:ilvl="5" w:tentative="1">
+      <w:numFmt w:val="decimal"/>
+      <w:lvlText w:val="%6."/>
+      <w:lvlJc w:val="left"/>
+      <w:pPr>
+        <w:tabs>
+          <w:tab w:val="num" w:pos="4320"/>
+        </w:tabs>
+        <w:ind w:left="4320" w:hanging="360"/>
+      </w:pPr>
+    </w:lvl>
+    <w:lvl w:ilvl="6" w:tentative="1">
+      <w:numFmt w:val="decimal"/>
+      <w:lvlText w:val="%7."/>
+      <w:lvlJc w:val="left"/>
+      <w:pPr>
+        <w:tabs>
+          <w:tab w:val="num" w:pos="5040"/>
+        </w:tabs>
+        <w:ind w:left="5040" w:hanging="360"/>
+      </w:pPr>
+    </w:lvl>
+    <w:lvl w:ilvl="7" w:tentative="1">
+      <w:numFmt w:val="decimal"/>
+      <w:lvlText w:val="%8."/>
+      <w:lvlJc w:val="left"/>
+      <w:pPr>
+        <w:tabs>
+          <w:tab w:val="num" w:pos="5760"/>
+        </w:tabs>
+        <w:ind w:left="5760" w:hanging="360"/>
+      </w:pPr>
+    </w:lvl>
+    <w:lvl w:ilvl="8" w:tentative="1">
+      <w:numFmt w:val="decimal"/>
+      <w:lvlText w:val="%9."/>
+      <w:lvlJc w:val="left"/>
+      <w:pPr>
+        <w:tabs>
+          <w:tab w:val="num" w:pos="6480"/>
+        </w:tabs>
+        <w:ind w:left="6480" w:hanging="360"/>
+      </w:pPr>
+    </w:lvl>
+  </w:abstractNum>
+  <w:abstractNum w:abstractNumId="24" w15:restartNumberingAfterBreak="0">
+    <w:nsid w:val="73CE6AA4"/>
+    <w:multiLevelType w:val="multilevel"/>
+    <w:tmpl w:val="B3626794"/>
+    <w:lvl w:ilvl="0">
+      <w:start w:val="1"/>
+      <w:numFmt w:val="decimal"/>
+      <w:lvlText w:val="%1."/>
+      <w:lvlJc w:val="left"/>
+      <w:pPr>
+        <w:tabs>
+          <w:tab w:val="num" w:pos="720"/>
+        </w:tabs>
+        <w:ind w:left="720" w:hanging="360"/>
+      </w:pPr>
+    </w:lvl>
+    <w:lvl w:ilvl="1" w:tentative="1">
+      <w:numFmt w:val="decimal"/>
+      <w:lvlText w:val="%2."/>
+      <w:lvlJc w:val="left"/>
+      <w:pPr>
+        <w:tabs>
+          <w:tab w:val="num" w:pos="1440"/>
+        </w:tabs>
+        <w:ind w:left="1440" w:hanging="360"/>
+      </w:pPr>
+    </w:lvl>
+    <w:lvl w:ilvl="2" w:tentative="1">
+      <w:numFmt w:val="decimal"/>
+      <w:lvlText w:val="%3."/>
+      <w:lvlJc w:val="left"/>
+      <w:pPr>
+        <w:tabs>
+          <w:tab w:val="num" w:pos="2160"/>
+        </w:tabs>
+        <w:ind w:left="2160" w:hanging="360"/>
+      </w:pPr>
+    </w:lvl>
+    <w:lvl w:ilvl="3" w:tentative="1">
+      <w:numFmt w:val="decimal"/>
+      <w:lvlText w:val="%4."/>
+      <w:lvlJc w:val="left"/>
+      <w:pPr>
+        <w:tabs>
+          <w:tab w:val="num" w:pos="2880"/>
+        </w:tabs>
+        <w:ind w:left="2880" w:hanging="360"/>
+      </w:pPr>
+    </w:lvl>
+    <w:lvl w:ilvl="4" w:tentative="1">
+      <w:numFmt w:val="decimal"/>
+      <w:lvlText w:val="%5."/>
+      <w:lvlJc w:val="left"/>
+      <w:pPr>
+        <w:tabs>
+          <w:tab w:val="num" w:pos="3600"/>
+        </w:tabs>
+        <w:ind w:left="3600" w:hanging="360"/>
+      </w:pPr>
+    </w:lvl>
+    <w:lvl w:ilvl="5" w:tentative="1">
+      <w:numFmt w:val="decimal"/>
+      <w:lvlText w:val="%6."/>
+      <w:lvlJc w:val="left"/>
+      <w:pPr>
+        <w:tabs>
+          <w:tab w:val="num" w:pos="4320"/>
+        </w:tabs>
+        <w:ind w:left="4320" w:hanging="360"/>
+      </w:pPr>
+    </w:lvl>
+    <w:lvl w:ilvl="6" w:tentative="1">
+      <w:numFmt w:val="decimal"/>
+      <w:lvlText w:val="%7."/>
+      <w:lvlJc w:val="left"/>
+      <w:pPr>
+        <w:tabs>
+          <w:tab w:val="num" w:pos="5040"/>
+        </w:tabs>
+        <w:ind w:left="5040" w:hanging="360"/>
+      </w:pPr>
+    </w:lvl>
+    <w:lvl w:ilvl="7" w:tentative="1">
+      <w:numFmt w:val="decimal"/>
+      <w:lvlText w:val="%8."/>
+      <w:lvlJc w:val="left"/>
+      <w:pPr>
+        <w:tabs>
+          <w:tab w:val="num" w:pos="5760"/>
+        </w:tabs>
+        <w:ind w:left="5760" w:hanging="360"/>
+      </w:pPr>
+    </w:lvl>
+    <w:lvl w:ilvl="8" w:tentative="1">
+      <w:numFmt w:val="decimal"/>
+      <w:lvlText w:val="%9."/>
+      <w:lvlJc w:val="left"/>
+      <w:pPr>
+        <w:tabs>
+          <w:tab w:val="num" w:pos="6480"/>
+        </w:tabs>
+        <w:ind w:left="6480" w:hanging="360"/>
+      </w:pPr>
+    </w:lvl>
+  </w:abstractNum>
+  <w:abstractNum w:abstractNumId="25" w15:restartNumberingAfterBreak="0">
     <w:nsid w:val="75614CEF"/>
     <w:multiLevelType w:val="multilevel"/>
     <w:tmpl w:val="599AC19C"/>
@@ -10042,7 +11421,7 @@
       </w:pPr>
     </w:lvl>
   </w:abstractNum>
-  <w:abstractNum w:abstractNumId="21" w15:restartNumberingAfterBreak="0">
+  <w:abstractNum w:abstractNumId="26" w15:restartNumberingAfterBreak="0">
     <w:nsid w:val="7799741F"/>
     <w:multiLevelType w:val="multilevel"/>
     <w:tmpl w:val="312CB668"/>
@@ -10147,7 +11526,7 @@
       </w:pPr>
     </w:lvl>
   </w:abstractNum>
-  <w:abstractNum w:abstractNumId="22" w15:restartNumberingAfterBreak="0">
+  <w:abstractNum w:abstractNumId="27" w15:restartNumberingAfterBreak="0">
     <w:nsid w:val="7BB814C1"/>
     <w:multiLevelType w:val="multilevel"/>
     <w:tmpl w:val="A65828AA"/>
@@ -10252,7 +11631,7 @@
       </w:pPr>
     </w:lvl>
   </w:abstractNum>
-  <w:abstractNum w:abstractNumId="23" w15:restartNumberingAfterBreak="0">
+  <w:abstractNum w:abstractNumId="28" w15:restartNumberingAfterBreak="0">
     <w:nsid w:val="7DA03116"/>
     <w:multiLevelType w:val="multilevel"/>
     <w:tmpl w:val="89A88E98"/>
@@ -10376,37 +11755,37 @@
     <w:abstractNumId w:val="11"/>
   </w:num>
   <w:num w:numId="7" w16cid:durableId="1194465691">
-    <w:abstractNumId w:val="14"/>
+    <w:abstractNumId w:val="16"/>
   </w:num>
   <w:num w:numId="8" w16cid:durableId="167185294">
     <w:abstractNumId w:val="4"/>
   </w:num>
   <w:num w:numId="9" w16cid:durableId="1747611865">
+    <w:abstractNumId w:val="19"/>
+  </w:num>
+  <w:num w:numId="10" w16cid:durableId="226261959">
+    <w:abstractNumId w:val="18"/>
+  </w:num>
+  <w:num w:numId="11" w16cid:durableId="1570338492">
+    <w:abstractNumId w:val="27"/>
+  </w:num>
+  <w:num w:numId="12" w16cid:durableId="1796098980">
     <w:abstractNumId w:val="17"/>
   </w:num>
-  <w:num w:numId="10" w16cid:durableId="226261959">
-    <w:abstractNumId w:val="16"/>
-  </w:num>
-  <w:num w:numId="11" w16cid:durableId="1570338492">
-    <w:abstractNumId w:val="22"/>
-  </w:num>
-  <w:num w:numId="12" w16cid:durableId="1796098980">
-    <w:abstractNumId w:val="15"/>
-  </w:num>
   <w:num w:numId="13" w16cid:durableId="212932594">
-    <w:abstractNumId w:val="20"/>
+    <w:abstractNumId w:val="25"/>
   </w:num>
   <w:num w:numId="14" w16cid:durableId="1488353030">
-    <w:abstractNumId w:val="13"/>
+    <w:abstractNumId w:val="15"/>
   </w:num>
   <w:num w:numId="15" w16cid:durableId="1789397018">
     <w:abstractNumId w:val="3"/>
   </w:num>
   <w:num w:numId="16" w16cid:durableId="1990212126">
-    <w:abstractNumId w:val="18"/>
+    <w:abstractNumId w:val="20"/>
   </w:num>
   <w:num w:numId="17" w16cid:durableId="1136991644">
-    <w:abstractNumId w:val="23"/>
+    <w:abstractNumId w:val="28"/>
   </w:num>
   <w:num w:numId="18" w16cid:durableId="422922504">
     <w:abstractNumId w:val="10"/>
@@ -10418,16 +11797,31 @@
     <w:abstractNumId w:val="1"/>
   </w:num>
   <w:num w:numId="21" w16cid:durableId="194972794">
-    <w:abstractNumId w:val="21"/>
+    <w:abstractNumId w:val="26"/>
   </w:num>
   <w:num w:numId="22" w16cid:durableId="1630625824">
-    <w:abstractNumId w:val="19"/>
+    <w:abstractNumId w:val="21"/>
   </w:num>
   <w:num w:numId="23" w16cid:durableId="1939484468">
     <w:abstractNumId w:val="6"/>
   </w:num>
   <w:num w:numId="24" w16cid:durableId="1662541656">
     <w:abstractNumId w:val="0"/>
+  </w:num>
+  <w:num w:numId="25" w16cid:durableId="648483057">
+    <w:abstractNumId w:val="13"/>
+  </w:num>
+  <w:num w:numId="26" w16cid:durableId="1177577241">
+    <w:abstractNumId w:val="22"/>
+  </w:num>
+  <w:num w:numId="27" w16cid:durableId="653030202">
+    <w:abstractNumId w:val="23"/>
+  </w:num>
+  <w:num w:numId="28" w16cid:durableId="1853644225">
+    <w:abstractNumId w:val="14"/>
+  </w:num>
+  <w:num w:numId="29" w16cid:durableId="311175999">
+    <w:abstractNumId w:val="24"/>
   </w:num>
 </w:numbering>
 </file>
@@ -11095,6 +12489,44 @@
       <w:lang w:eastAsia="es-ES"/>
     </w:rPr>
   </w:style>
+  <w:style w:type="character" w:customStyle="1" w:styleId="relative">
+    <w:name w:val="relative"/>
+    <w:basedOn w:val="Fuentedeprrafopredeter"/>
+    <w:rsid w:val="009A7D9D"/>
+  </w:style>
+  <w:style w:type="character" w:styleId="Hipervnculo">
+    <w:name w:val="Hyperlink"/>
+    <w:basedOn w:val="Fuentedeprrafopredeter"/>
+    <w:uiPriority w:val="99"/>
+    <w:unhideWhenUsed/>
+    <w:rsid w:val="009A7D9D"/>
+    <w:rPr>
+      <w:color w:val="0000FF"/>
+      <w:u w:val="single"/>
+    </w:rPr>
+  </w:style>
+  <w:style w:type="character" w:customStyle="1" w:styleId="ml-1">
+    <w:name w:val="ml-1"/>
+    <w:basedOn w:val="Fuentedeprrafopredeter"/>
+    <w:rsid w:val="009A7D9D"/>
+  </w:style>
+  <w:style w:type="character" w:customStyle="1" w:styleId="max-w-full">
+    <w:name w:val="max-w-full"/>
+    <w:basedOn w:val="Fuentedeprrafopredeter"/>
+    <w:rsid w:val="009A7D9D"/>
+  </w:style>
+  <w:style w:type="character" w:styleId="Mencinsinresolver">
+    <w:name w:val="Unresolved Mention"/>
+    <w:basedOn w:val="Fuentedeprrafopredeter"/>
+    <w:uiPriority w:val="99"/>
+    <w:semiHidden/>
+    <w:unhideWhenUsed/>
+    <w:rsid w:val="009A7D9D"/>
+    <w:rPr>
+      <w:color w:val="605E5C"/>
+      <w:shd w:val="clear" w:color="auto" w:fill="E1DFDD"/>
+    </w:rPr>
+  </w:style>
 </w:styles>
 </file>
 

</xml_diff>